<commit_message>
Map on Screen complete
- collision detectioin is based on tile index and not on the tile properties
- the camera follows the player
- will need to play around with the map sizes
</commit_message>
<xml_diff>
--- a/Documents/Journal.docx
+++ b/Documents/Journal.docx
@@ -905,6 +905,42 @@
       </w:pPr>
       <w:r>
         <w:t>Finished documenting all my scratches (struggles) for connecting to firebase</w:t>
+      </w:r>
+    </w:p>
+    <w:p>
+      <w:pPr>
+        <w:pStyle w:val="ListParagraph"/>
+        <w:numPr>
+          <w:ilvl w:val="0"/>
+          <w:numId w:val="1"/>
+        </w:numPr>
+      </w:pPr>
+      <w:r>
+        <w:t xml:space="preserve">Created a scratch with a tank moving on the screen </w:t>
+      </w:r>
+    </w:p>
+    <w:p>
+      <w:pPr>
+        <w:pStyle w:val="ListParagraph"/>
+        <w:numPr>
+          <w:ilvl w:val="0"/>
+          <w:numId w:val="1"/>
+        </w:numPr>
+      </w:pPr>
+      <w:r>
+        <w:t>Able to open tiled maps in phaser</w:t>
+      </w:r>
+    </w:p>
+    <w:p>
+      <w:pPr>
+        <w:pStyle w:val="ListParagraph"/>
+        <w:numPr>
+          <w:ilvl w:val="0"/>
+          <w:numId w:val="1"/>
+        </w:numPr>
+      </w:pPr>
+      <w:r>
+        <w:t>For my game, I have to create a huge map (slow process)</w:t>
       </w:r>
       <w:bookmarkStart w:id="0" w:name="_GoBack"/>
       <w:bookmarkEnd w:id="0"/>

</xml_diff>

<commit_message>
Other players on screen
- able to show and update the positons of other players on the map
- also able to update the info from firebase
</commit_message>
<xml_diff>
--- a/Documents/Journal.docx
+++ b/Documents/Journal.docx
@@ -941,6 +941,54 @@
       </w:pPr>
       <w:r>
         <w:t>For my game, I have to create a huge map (slow process)</w:t>
+      </w:r>
+    </w:p>
+    <w:p>
+      <w:pPr>
+        <w:pStyle w:val="ListParagraph"/>
+        <w:numPr>
+          <w:ilvl w:val="0"/>
+          <w:numId w:val="1"/>
+        </w:numPr>
+      </w:pPr>
+      <w:r>
+        <w:t>Got the bullets to fire properly</w:t>
+      </w:r>
+    </w:p>
+    <w:p>
+      <w:pPr>
+        <w:pStyle w:val="ListParagraph"/>
+        <w:numPr>
+          <w:ilvl w:val="0"/>
+          <w:numId w:val="1"/>
+        </w:numPr>
+      </w:pPr>
+      <w:r>
+        <w:t>After reading through phaser’s documentation, I found that you can attach an onFire listener to the weapon and then add properties to a bullet as it is fired.</w:t>
+      </w:r>
+    </w:p>
+    <w:p>
+      <w:pPr>
+        <w:pStyle w:val="ListParagraph"/>
+        <w:numPr>
+          <w:ilvl w:val="0"/>
+          <w:numId w:val="1"/>
+        </w:numPr>
+      </w:pPr>
+      <w:r>
+        <w:t>Really neat stuff and I love it</w:t>
+      </w:r>
+    </w:p>
+    <w:p>
+      <w:pPr>
+        <w:pStyle w:val="ListParagraph"/>
+        <w:numPr>
+          <w:ilvl w:val="0"/>
+          <w:numId w:val="1"/>
+        </w:numPr>
+      </w:pPr>
+      <w:r>
+        <w:t>Will start on version 1.0 of the game where the program connects to firebase</w:t>
       </w:r>
       <w:bookmarkStart w:id="0" w:name="_GoBack"/>
       <w:bookmarkEnd w:id="0"/>

</xml_diff>

<commit_message>
Players are able to see each other shoot in real time
- having trouble testing because if you leava a chrome tab, it goes inactive and you lose the real-time syncing
- will have to implement a better way to detect bullets in the future
</commit_message>
<xml_diff>
--- a/Documents/Journal.docx
+++ b/Documents/Journal.docx
@@ -169,32 +169,19 @@
         </w:numPr>
       </w:pPr>
       <w:r>
-        <w:t xml:space="preserve">These fragments needed to be managed with a </w:t>
-      </w:r>
-      <w:proofErr w:type="spellStart"/>
-      <w:r>
-        <w:t>FragmentPagerAdapter</w:t>
-      </w:r>
-      <w:proofErr w:type="spellEnd"/>
-    </w:p>
-    <w:p>
-      <w:pPr>
-        <w:pStyle w:val="ListParagraph"/>
-        <w:numPr>
-          <w:ilvl w:val="0"/>
-          <w:numId w:val="1"/>
-        </w:numPr>
-      </w:pPr>
-      <w:r>
-        <w:t xml:space="preserve">The </w:t>
-      </w:r>
-      <w:proofErr w:type="spellStart"/>
-      <w:r>
-        <w:t>FragmentPagerAdapter</w:t>
-      </w:r>
-      <w:proofErr w:type="spellEnd"/>
-      <w:r>
-        <w:t xml:space="preserve"> deals with how the fragments are stored in memory</w:t>
+        <w:t>These fragments needed to be managed with a FragmentPagerAdapter</w:t>
+      </w:r>
+    </w:p>
+    <w:p>
+      <w:pPr>
+        <w:pStyle w:val="ListParagraph"/>
+        <w:numPr>
+          <w:ilvl w:val="0"/>
+          <w:numId w:val="1"/>
+        </w:numPr>
+      </w:pPr>
+      <w:r>
+        <w:t>The FragmentPagerAdapter deals with how the fragments are stored in memory</w:t>
       </w:r>
     </w:p>
     <w:p>
@@ -212,35 +199,19 @@
         <w:t>s to be stored</w:t>
       </w:r>
       <w:r>
-        <w:t xml:space="preserve"> in a container (</w:t>
-      </w:r>
-      <w:proofErr w:type="spellStart"/>
-      <w:r>
-        <w:t>viewpager</w:t>
-      </w:r>
-      <w:proofErr w:type="spellEnd"/>
-      <w:r>
-        <w:t>)</w:t>
-      </w:r>
-    </w:p>
-    <w:p>
-      <w:pPr>
-        <w:pStyle w:val="ListParagraph"/>
-        <w:numPr>
-          <w:ilvl w:val="0"/>
-          <w:numId w:val="1"/>
-        </w:numPr>
-      </w:pPr>
-      <w:r>
-        <w:t xml:space="preserve">The </w:t>
-      </w:r>
-      <w:proofErr w:type="spellStart"/>
-      <w:r>
-        <w:t>viewpager</w:t>
-      </w:r>
-      <w:proofErr w:type="spellEnd"/>
-      <w:r>
-        <w:t xml:space="preserve"> takes care of switching to the correct layout on correct screen</w:t>
+        <w:t xml:space="preserve"> in a container (viewpager)</w:t>
+      </w:r>
+    </w:p>
+    <w:p>
+      <w:pPr>
+        <w:pStyle w:val="ListParagraph"/>
+        <w:numPr>
+          <w:ilvl w:val="0"/>
+          <w:numId w:val="1"/>
+        </w:numPr>
+      </w:pPr>
+      <w:r>
+        <w:t>The viewpager takes care of switching to the correct layout on correct screen</w:t>
       </w:r>
     </w:p>
     <w:p>
@@ -401,15 +372,7 @@
         </w:numPr>
       </w:pPr>
       <w:r>
-        <w:t>I have also got the hang of the common xml tags such as ID, width, height etc. and setting “</w:t>
-      </w:r>
-      <w:proofErr w:type="spellStart"/>
-      <w:r>
-        <w:t>onClickListeners</w:t>
-      </w:r>
-      <w:proofErr w:type="spellEnd"/>
-      <w:r>
-        <w:t>” for different widgets</w:t>
+        <w:t>I have also got the hang of the common xml tags such as ID, width, height etc. and setting “onClickListeners” for different widgets</w:t>
       </w:r>
     </w:p>
     <w:p>
@@ -584,29 +547,8 @@
         </w:numPr>
       </w:pPr>
       <w:r>
-        <w:t xml:space="preserve">Talked to Mr. </w:t>
-      </w:r>
-      <w:proofErr w:type="spellStart"/>
-      <w:r>
-        <w:t>Grondin</w:t>
-      </w:r>
-      <w:proofErr w:type="spellEnd"/>
-      <w:r>
-        <w:t xml:space="preserve"> about learning angular, </w:t>
-      </w:r>
-      <w:proofErr w:type="spellStart"/>
-      <w:r>
-        <w:t>js</w:t>
-      </w:r>
-      <w:proofErr w:type="spellEnd"/>
-      <w:r>
-        <w:t xml:space="preserve">, node and </w:t>
-      </w:r>
-      <w:proofErr w:type="spellStart"/>
-      <w:r>
-        <w:t>mongoDB</w:t>
-      </w:r>
-      <w:proofErr w:type="spellEnd"/>
+        <w:t>Talked to Mr. Grondin about learning angular, js, node and mongoDB</w:t>
+      </w:r>
     </w:p>
     <w:p>
       <w:pPr>
@@ -668,13 +610,8 @@
         </w:numPr>
       </w:pPr>
       <w:r>
-        <w:t xml:space="preserve">Will work on the progress report this </w:t>
-      </w:r>
-      <w:proofErr w:type="gramStart"/>
-      <w:r>
-        <w:t>weekend</w:t>
-      </w:r>
-      <w:proofErr w:type="gramEnd"/>
+        <w:t>Will work on the progress report this weekend</w:t>
+      </w:r>
     </w:p>
     <w:p/>
     <w:p>
@@ -754,35 +691,19 @@
         </w:numPr>
       </w:pPr>
       <w:r>
-        <w:t xml:space="preserve">I considered compiling LibGDX projects to </w:t>
-      </w:r>
-      <w:proofErr w:type="gramStart"/>
-      <w:r>
-        <w:t>HTML</w:t>
-      </w:r>
-      <w:proofErr w:type="gramEnd"/>
-      <w:r>
-        <w:t xml:space="preserve"> but firebase cannot connect to the html module inside LibGDX</w:t>
-      </w:r>
-    </w:p>
-    <w:p>
-      <w:pPr>
-        <w:pStyle w:val="ListParagraph"/>
-        <w:numPr>
-          <w:ilvl w:val="0"/>
-          <w:numId w:val="1"/>
-        </w:numPr>
-      </w:pPr>
-      <w:r>
-        <w:t xml:space="preserve">Then I tried making something with pure </w:t>
-      </w:r>
-      <w:proofErr w:type="gramStart"/>
-      <w:r>
-        <w:t>JavaScript</w:t>
-      </w:r>
-      <w:proofErr w:type="gramEnd"/>
-      <w:r>
-        <w:t xml:space="preserve"> but it lacked a good framework for developing games</w:t>
+        <w:t>I considered compiling LibGDX projects to HTML but firebase cannot connect to the html module inside LibGDX</w:t>
+      </w:r>
+    </w:p>
+    <w:p>
+      <w:pPr>
+        <w:pStyle w:val="ListParagraph"/>
+        <w:numPr>
+          <w:ilvl w:val="0"/>
+          <w:numId w:val="1"/>
+        </w:numPr>
+      </w:pPr>
+      <w:r>
+        <w:t>Then I tried making something with pure JavaScript but it lacked a good framework for developing games</w:t>
       </w:r>
     </w:p>
     <w:p>
@@ -818,15 +739,7 @@
         </w:numPr>
       </w:pPr>
       <w:r>
-        <w:t xml:space="preserve">To make it run on desktop, I found a git repository that sets a basic project with electron configured and all you </w:t>
-      </w:r>
-      <w:proofErr w:type="gramStart"/>
-      <w:r>
-        <w:t>have to</w:t>
-      </w:r>
-      <w:proofErr w:type="gramEnd"/>
-      <w:r>
-        <w:t xml:space="preserve"> do is worry about writing the game</w:t>
+        <w:t>To make it run on desktop, I found a git repository that sets a basic project with electron configured and all you have to do is worry about writing the game</w:t>
       </w:r>
     </w:p>
     <w:p>
@@ -923,15 +836,7 @@
         </w:numPr>
       </w:pPr>
       <w:r>
-        <w:t xml:space="preserve">Setup Mr. </w:t>
-      </w:r>
-      <w:proofErr w:type="spellStart"/>
-      <w:r>
-        <w:t>Grondin’s</w:t>
-      </w:r>
-      <w:proofErr w:type="spellEnd"/>
-      <w:r>
-        <w:t xml:space="preserve"> computer so that he can run my code as well</w:t>
+        <w:t>Setup Mr. Grondin’s computer so that he can run my code as well</w:t>
       </w:r>
     </w:p>
     <w:p>
@@ -979,15 +884,7 @@
         </w:numPr>
       </w:pPr>
       <w:r>
-        <w:t xml:space="preserve">The next two days will be dedicated to documenting </w:t>
-      </w:r>
-      <w:proofErr w:type="gramStart"/>
-      <w:r>
-        <w:t>all of</w:t>
-      </w:r>
-      <w:proofErr w:type="gramEnd"/>
-      <w:r>
-        <w:t xml:space="preserve"> my discoveries and finishing up the final spec for the game</w:t>
+        <w:t>The next two days will be dedicated to documenting all of my discoveries and finishing up the final spec for the game</w:t>
       </w:r>
     </w:p>
     <w:p>
@@ -1043,15 +940,7 @@
         </w:numPr>
       </w:pPr>
       <w:r>
-        <w:t xml:space="preserve">For my game, I </w:t>
-      </w:r>
-      <w:proofErr w:type="gramStart"/>
-      <w:r>
-        <w:t>have to</w:t>
-      </w:r>
-      <w:proofErr w:type="gramEnd"/>
-      <w:r>
-        <w:t xml:space="preserve"> create a huge map (slow process)</w:t>
+        <w:t>For my game, I have to create a huge map (slow process)</w:t>
       </w:r>
     </w:p>
     <w:p>
@@ -1075,15 +964,7 @@
         </w:numPr>
       </w:pPr>
       <w:r>
-        <w:t xml:space="preserve">After reading through phaser’s documentation, I found that you can attach an </w:t>
-      </w:r>
-      <w:proofErr w:type="spellStart"/>
-      <w:r>
-        <w:t>onFire</w:t>
-      </w:r>
-      <w:proofErr w:type="spellEnd"/>
-      <w:r>
-        <w:t xml:space="preserve"> listener to the weapon and then add properties to a bullet as it is fired.</w:t>
+        <w:t>After reading through phaser’s documentation, I found that you can attach an onFire listener to the weapon and then add properties to a bullet as it is fired.</w:t>
       </w:r>
     </w:p>
     <w:p>
@@ -1168,15 +1049,43 @@
         </w:numPr>
       </w:pPr>
       <w:r>
-        <w:t xml:space="preserve">Implemented the </w:t>
-      </w:r>
-      <w:proofErr w:type="spellStart"/>
-      <w:r>
-        <w:t>onDisconnect</w:t>
-      </w:r>
-      <w:proofErr w:type="spellEnd"/>
-      <w:r>
-        <w:t>() function to remove all the info about the player on disconnect</w:t>
+        <w:t>Implemented the onDisconnect() function to remove all the info about the player on disconnect</w:t>
+      </w:r>
+    </w:p>
+    <w:p>
+      <w:pPr>
+        <w:pStyle w:val="ListParagraph"/>
+        <w:numPr>
+          <w:ilvl w:val="0"/>
+          <w:numId w:val="1"/>
+        </w:numPr>
+      </w:pPr>
+      <w:r>
+        <w:t>Players are now able to see each other shoot bullets</w:t>
+      </w:r>
+    </w:p>
+    <w:p>
+      <w:pPr>
+        <w:pStyle w:val="ListParagraph"/>
+        <w:numPr>
+          <w:ilvl w:val="0"/>
+          <w:numId w:val="1"/>
+        </w:numPr>
+      </w:pPr>
+      <w:r>
+        <w:t>I accomplished this by pushing the number of bullets a player has to firebase and each time that changes, the local instances of other players on the client side will fire bullets as well</w:t>
+      </w:r>
+    </w:p>
+    <w:p>
+      <w:pPr>
+        <w:pStyle w:val="ListParagraph"/>
+        <w:numPr>
+          <w:ilvl w:val="0"/>
+          <w:numId w:val="1"/>
+        </w:numPr>
+      </w:pPr>
+      <w:r>
+        <w:t>These bullets also hit the map properly</w:t>
       </w:r>
       <w:bookmarkStart w:id="0" w:name="_GoBack"/>
       <w:bookmarkEnd w:id="0"/>

</xml_diff>

<commit_message>
Implemented putting your name in the game
- added mobile controls using a plugin
- added taking input with another plugin
</commit_message>
<xml_diff>
--- a/Documents/Journal.docx
+++ b/Documents/Journal.docx
@@ -1261,16 +1261,7 @@
         <w:pStyle w:val="Heading1"/>
       </w:pPr>
       <w:r>
-        <w:t xml:space="preserve">October </w:t>
-      </w:r>
-      <w:r>
-        <w:t>14</w:t>
-      </w:r>
-      <w:r>
-        <w:t xml:space="preserve"> – </w:t>
-      </w:r>
-      <w:r>
-        <w:t>December 4</w:t>
+        <w:t>October 14 – December 4</w:t>
       </w:r>
     </w:p>
     <w:p>
@@ -1330,7 +1321,36 @@
         </w:numPr>
       </w:pPr>
       <w:r>
-        <w:t>Will work on a report for Version 2.0</w:t>
+        <w:t xml:space="preserve">Will work on a report for Version </w:t>
+      </w:r>
+      <w:proofErr w:type="gramStart"/>
+      <w:r>
+        <w:t>2.0</w:t>
+      </w:r>
+      <w:proofErr w:type="gramEnd"/>
+    </w:p>
+    <w:p>
+      <w:pPr>
+        <w:pStyle w:val="ListParagraph"/>
+        <w:numPr>
+          <w:ilvl w:val="0"/>
+          <w:numId w:val="1"/>
+        </w:numPr>
+      </w:pPr>
+      <w:r>
+        <w:t>Made a lot of progress with Version 3.0</w:t>
+      </w:r>
+    </w:p>
+    <w:p>
+      <w:pPr>
+        <w:pStyle w:val="ListParagraph"/>
+        <w:numPr>
+          <w:ilvl w:val="0"/>
+          <w:numId w:val="1"/>
+        </w:numPr>
+      </w:pPr>
+      <w:r>
+        <w:t>Implemented a name screen and displaying it with the player</w:t>
       </w:r>
       <w:bookmarkStart w:id="0" w:name="_GoBack"/>
       <w:bookmarkEnd w:id="0"/>

</xml_diff>

<commit_message>
Proper bullet hit-detection implemented (FINALLY!)
- broke the hit detection between tanks and bullets into different functions based on which two objects were colliding
- changed in what class each collision was being handled by
- added a small delay before killing the bullets from other players
</commit_message>
<xml_diff>
--- a/Documents/Journal.docx
+++ b/Documents/Journal.docx
@@ -1395,6 +1395,42 @@
       <w:proofErr w:type="gramEnd"/>
       <w:r>
         <w:t xml:space="preserve"> iron out the specs for Gr. 8 night</w:t>
+      </w:r>
+    </w:p>
+    <w:p>
+      <w:pPr>
+        <w:pStyle w:val="ListParagraph"/>
+        <w:numPr>
+          <w:ilvl w:val="0"/>
+          <w:numId w:val="1"/>
+        </w:numPr>
+      </w:pPr>
+      <w:r>
+        <w:t>I have wasted too much time trying to synchronize info when players are off their screen</w:t>
+      </w:r>
+    </w:p>
+    <w:p>
+      <w:pPr>
+        <w:pStyle w:val="ListParagraph"/>
+        <w:numPr>
+          <w:ilvl w:val="0"/>
+          <w:numId w:val="1"/>
+        </w:numPr>
+      </w:pPr>
+      <w:r>
+        <w:t>I am going to leave this feature for later and come back to it if I have the time</w:t>
+      </w:r>
+    </w:p>
+    <w:p>
+      <w:pPr>
+        <w:pStyle w:val="ListParagraph"/>
+        <w:numPr>
+          <w:ilvl w:val="0"/>
+          <w:numId w:val="1"/>
+        </w:numPr>
+      </w:pPr>
+      <w:r>
+        <w:t>Will move on to creating a mobile controller for the game</w:t>
       </w:r>
       <w:bookmarkStart w:id="0" w:name="_GoBack"/>
       <w:bookmarkEnd w:id="0"/>

</xml_diff>

<commit_message>
Got the server running
- server keeps track of the position of all players
- clients push their position to the server and receive everyone else's positions
- clients are notifed when a new player joins or an existing player leaves and respond accordingly
</commit_message>
<xml_diff>
--- a/Documents/Journal.docx
+++ b/Documents/Journal.docx
@@ -1432,9 +1432,101 @@
       <w:r>
         <w:t>Will move on to creating a mobile controller for the game</w:t>
       </w:r>
+    </w:p>
+    <w:p>
+      <w:pPr>
+        <w:pStyle w:val="ListParagraph"/>
+        <w:numPr>
+          <w:ilvl w:val="0"/>
+          <w:numId w:val="1"/>
+        </w:numPr>
+      </w:pPr>
+      <w:r>
+        <w:lastRenderedPageBreak/>
+        <w:t xml:space="preserve">Tried using </w:t>
+      </w:r>
+      <w:proofErr w:type="spellStart"/>
+      <w:r>
+        <w:t>PeerJS</w:t>
+      </w:r>
+      <w:proofErr w:type="spellEnd"/>
+      <w:r>
+        <w:t xml:space="preserve"> but it didn’t work out</w:t>
+      </w:r>
+    </w:p>
+    <w:p>
+      <w:pPr>
+        <w:pStyle w:val="ListParagraph"/>
+        <w:numPr>
+          <w:ilvl w:val="0"/>
+          <w:numId w:val="1"/>
+        </w:numPr>
+      </w:pPr>
+      <w:r>
+        <w:t>The technology is cool, but it is not supported on all browsers and it is hard to find examples</w:t>
+      </w:r>
+    </w:p>
+    <w:p>
+      <w:pPr>
+        <w:pStyle w:val="ListParagraph"/>
+        <w:numPr>
+          <w:ilvl w:val="0"/>
+          <w:numId w:val="1"/>
+        </w:numPr>
+      </w:pPr>
+      <w:r>
+        <w:t>Started version 4.0 and have a server running which keeps track of all the players and their positions</w:t>
+      </w:r>
+    </w:p>
+    <w:p>
+      <w:pPr>
+        <w:pStyle w:val="ListParagraph"/>
+        <w:numPr>
+          <w:ilvl w:val="0"/>
+          <w:numId w:val="1"/>
+        </w:numPr>
+      </w:pPr>
+      <w:r>
+        <w:t>The client pushes their position to the server and receives everyone else’s position</w:t>
+      </w:r>
+    </w:p>
+    <w:p>
+      <w:pPr>
+        <w:pStyle w:val="ListParagraph"/>
+        <w:numPr>
+          <w:ilvl w:val="0"/>
+          <w:numId w:val="1"/>
+        </w:numPr>
+      </w:pPr>
+      <w:r>
+        <w:t>I like this approach,</w:t>
+      </w:r>
       <w:bookmarkStart w:id="0" w:name="_GoBack"/>
       <w:bookmarkEnd w:id="0"/>
-    </w:p>
+      <w:r>
+        <w:t xml:space="preserve"> but I still have some questions to ask Mr. </w:t>
+      </w:r>
+      <w:proofErr w:type="spellStart"/>
+      <w:r>
+        <w:t>Grondin</w:t>
+      </w:r>
+      <w:proofErr w:type="spellEnd"/>
+    </w:p>
+    <w:p>
+      <w:pPr>
+        <w:pStyle w:val="Heading1"/>
+      </w:pPr>
+      <w:r>
+        <w:t>December 5</w:t>
+      </w:r>
+      <w:r>
+        <w:t xml:space="preserve"> – December </w:t>
+      </w:r>
+      <w:r>
+        <w:t>_ _</w:t>
+      </w:r>
+    </w:p>
+    <w:p/>
     <w:p>
       <w:pPr>
         <w:ind w:left="360"/>

</xml_diff>

<commit_message>
Got basic multiplayer movment working
- able to detect new players and previous players
- able to send info about position, rotation and name back and fourth
</commit_message>
<xml_diff>
--- a/Documents/Journal.docx
+++ b/Documents/Journal.docx
@@ -1499,34 +1499,48 @@
         </w:numPr>
       </w:pPr>
       <w:r>
-        <w:t>I like this approach,</w:t>
+        <w:t xml:space="preserve">I like this approach, but I still have some questions to ask Mr. </w:t>
+      </w:r>
+      <w:proofErr w:type="spellStart"/>
+      <w:r>
+        <w:t>Grondin</w:t>
+      </w:r>
+      <w:proofErr w:type="spellEnd"/>
+    </w:p>
+    <w:p>
+      <w:pPr>
+        <w:pStyle w:val="Heading1"/>
+      </w:pPr>
+      <w:r>
+        <w:t>December 5 – December _ _</w:t>
+      </w:r>
+    </w:p>
+    <w:p>
+      <w:pPr>
+        <w:pStyle w:val="ListParagraph"/>
+        <w:numPr>
+          <w:ilvl w:val="0"/>
+          <w:numId w:val="1"/>
+        </w:numPr>
+      </w:pPr>
+      <w:r>
+        <w:t>Able to detect previous and new players through the server</w:t>
+      </w:r>
+    </w:p>
+    <w:p>
+      <w:pPr>
+        <w:pStyle w:val="ListParagraph"/>
+        <w:numPr>
+          <w:ilvl w:val="0"/>
+          <w:numId w:val="1"/>
+        </w:numPr>
+      </w:pPr>
+      <w:r>
+        <w:t>Able to send info (position, rotation, name) through the server to clients</w:t>
       </w:r>
       <w:bookmarkStart w:id="0" w:name="_GoBack"/>
       <w:bookmarkEnd w:id="0"/>
-      <w:r>
-        <w:t xml:space="preserve"> but I still have some questions to ask Mr. </w:t>
-      </w:r>
-      <w:proofErr w:type="spellStart"/>
-      <w:r>
-        <w:t>Grondin</w:t>
-      </w:r>
-      <w:proofErr w:type="spellEnd"/>
-    </w:p>
-    <w:p>
-      <w:pPr>
-        <w:pStyle w:val="Heading1"/>
-      </w:pPr>
-      <w:r>
-        <w:t>December 5</w:t>
-      </w:r>
-      <w:r>
-        <w:t xml:space="preserve"> – December </w:t>
-      </w:r>
-      <w:r>
-        <w:t>_ _</w:t>
-      </w:r>
-    </w:p>
-    <w:p/>
+    </w:p>
     <w:p>
       <w:pPr>
         <w:ind w:left="360"/>

</xml_diff>

<commit_message>
Implemented shooting and synchronizing them across all players.
- instead of passing the position of each bullet, the server just notifies everyone that a player shot a bullet
- hit detection is taken care of locally on everyone's machine
- it is very easy to cheat with this implementation but this is not a huge priority right now
</commit_message>
<xml_diff>
--- a/Documents/Journal.docx
+++ b/Documents/Journal.docx
@@ -1512,7 +1512,10 @@
         <w:pStyle w:val="Heading1"/>
       </w:pPr>
       <w:r>
-        <w:t>December 5 – December _ _</w:t>
+        <w:t xml:space="preserve">December 5 – December </w:t>
+      </w:r>
+      <w:r>
+        <w:t>20</w:t>
       </w:r>
     </w:p>
     <w:p>
@@ -1537,6 +1540,42 @@
       </w:pPr>
       <w:r>
         <w:t>Able to send info (position, rotation, name) through the server to clients</w:t>
+      </w:r>
+    </w:p>
+    <w:p>
+      <w:pPr>
+        <w:pStyle w:val="ListParagraph"/>
+        <w:numPr>
+          <w:ilvl w:val="0"/>
+          <w:numId w:val="1"/>
+        </w:numPr>
+      </w:pPr>
+      <w:r>
+        <w:t xml:space="preserve">Tried several methods of synchronizing the bullets for each player </w:t>
+      </w:r>
+    </w:p>
+    <w:p>
+      <w:pPr>
+        <w:pStyle w:val="ListParagraph"/>
+        <w:numPr>
+          <w:ilvl w:val="0"/>
+          <w:numId w:val="1"/>
+        </w:numPr>
+      </w:pPr>
+      <w:r>
+        <w:t>In the end, the most effective method is just to tell everyone else that a player shot a bullet and take care of hit detection locally</w:t>
+      </w:r>
+    </w:p>
+    <w:p>
+      <w:pPr>
+        <w:pStyle w:val="ListParagraph"/>
+        <w:numPr>
+          <w:ilvl w:val="0"/>
+          <w:numId w:val="1"/>
+        </w:numPr>
+      </w:pPr>
+      <w:r>
+        <w:t>This makes it very easy to cheat but right now that isn’t the biggest concern for me.</w:t>
       </w:r>
       <w:bookmarkStart w:id="0" w:name="_GoBack"/>
       <w:bookmarkEnd w:id="0"/>

</xml_diff>